<commit_message>
chore(kdp): Update AIXORD variant manuscripts and generated DOCX outputs
Updated staging manuscripts and regenerated KDP-ready DOCX files for
all 12 AIXORD variants (Claude, ChatGPT, Gemini, Mistral, etc.).

Co-Authored-By: Claude Opus 4.5 <noreply@anthropic.com>
</commit_message>
<xml_diff>
--- a/products/AIXORD-Variants/output/AIXORD_FOR_CLAUDE_MANUSCRIPT_KDP.docx
+++ b/products/AIXORD-Variants/output/AIXORD_FOR_CLAUDE_MANUSCRIPT_KDP.docx
@@ -5176,12 +5176,74 @@
       </w:r>
     </w:p>
     <w:p>
+      <w:pPr>
+        <w:pStyle w:val="Heading1"/>
+      </w:pPr>
+      <w:r>
+        <w:t>Operational Assets</w:t>
+      </w:r>
+    </w:p>
+    <w:p>
+      <w:r>
+        <w:t>Operational assets for this manuscript are available via Gumroad.</w:t>
+      </w:r>
+    </w:p>
+    <w:p/>
+    <w:p>
+      <w:r>
+        <w:t>Optional web interface: https://aixord-webapp-ui.pages.dev/login</w:t>
+      </w:r>
+    </w:p>
+    <w:p/>
+    <w:p>
+      <w:r>
+        <w:t>These tools are optional and assist with workflow continuity. They do not override AI platform behavior or enforce governance automatically.</w:t>
+      </w:r>
+    </w:p>
+    <w:p/>
+    <w:p>
+      <w:r>
+        <w:t>────────────────────────────────────────</w:t>
+      </w:r>
+    </w:p>
+    <w:p>
+      <w:pPr>
+        <w:pStyle w:val="Heading1"/>
+      </w:pPr>
+      <w:r>
+        <w:t>License Information</w:t>
+      </w:r>
+    </w:p>
+    <w:p>
+      <w:r>
+        <w:t>This manuscript is educational material accompanying the AIXORD for Claude product. The operational governance is contained in a separate AI-internal document.</w:t>
+      </w:r>
+    </w:p>
+    <w:p/>
+    <w:p>
+      <w:r>
+        <w:t>See LICENSE.md for complete licensing terms.</w:t>
+      </w:r>
+    </w:p>
+    <w:p/>
+    <w:p>
+      <w:r>
+        <w:t>See DISCLAIMER.md for important disclaimers and limitations.</w:t>
+      </w:r>
+    </w:p>
+    <w:p/>
+    <w:p>
+      <w:r>
+        <w:t>────────────────────────────────────────</w:t>
+      </w:r>
+    </w:p>
+    <w:p>
       <w:r/>
       <w:r>
         <w:rPr>
           <w:i/>
         </w:rPr>
-        <w:t>AIXORD v4.2 — Formula &amp; Engine Edition</w:t>
+        <w:t>AIXORD — Because chaos is optional.</w:t>
       </w:r>
       <w:r/>
     </w:p>
@@ -5192,7 +5254,7 @@
         <w:rPr>
           <w:i/>
         </w:rPr>
-        <w:t>Authority. Formula. Conservation. Verification.</w:t>
+        <w:t>Version 4.2 — Claude Edition</w:t>
       </w:r>
       <w:r/>
     </w:p>
@@ -5203,7 +5265,7 @@
         <w:rPr>
           <w:i/>
         </w:rPr>
-        <w:t>© 2026 PMERIT LLC. All rights reserved.</w:t>
+        <w:t>© PMERIT LLC</w:t>
       </w:r>
       <w:r/>
     </w:p>

</xml_diff>